<commit_message>
Updated SpringBoot cheatsheet with pdf and microservice project
</commit_message>
<xml_diff>
--- a/Resources-folder/Microservices/Summary-Microservices.docx
+++ b/Resources-folder/Microservices/Summary-Microservices.docx
@@ -23,6 +23,7 @@
       </w:pPr>
       <w:r>
         <w:rPr>
+          <w:noProof/>
           <w:lang w:val="en-US"/>
         </w:rPr>
         <w:drawing>
@@ -70,6 +71,7 @@
       </w:pPr>
       <w:r>
         <w:rPr>
+          <w:noProof/>
           <w:lang w:val="en-US"/>
         </w:rPr>
         <w:lastRenderedPageBreak/>
@@ -131,6 +133,7 @@
       </w:pPr>
       <w:r>
         <w:rPr>
+          <w:noProof/>
           <w:lang w:val="en-US"/>
         </w:rPr>
         <w:drawing>
@@ -178,6 +181,7 @@
       </w:pPr>
       <w:r>
         <w:rPr>
+          <w:noProof/>
           <w:lang w:val="en-US"/>
         </w:rPr>
         <w:lastRenderedPageBreak/>
@@ -226,6 +230,7 @@
       </w:pPr>
       <w:r>
         <w:rPr>
+          <w:noProof/>
           <w:lang w:val="en-US"/>
         </w:rPr>
         <w:drawing>
@@ -273,6 +278,7 @@
       </w:pPr>
       <w:r>
         <w:rPr>
+          <w:noProof/>
           <w:lang w:val="en-US"/>
         </w:rPr>
         <w:lastRenderedPageBreak/>
@@ -301,6 +307,582 @@
                     <a:xfrm>
                       <a:off x="0" y="0"/>
                       <a:ext cx="5731510" cy="2294890"/>
+                    </a:xfrm>
+                    <a:prstGeom prst="rect">
+                      <a:avLst/>
+                    </a:prstGeom>
+                  </pic:spPr>
+                </pic:pic>
+              </a:graphicData>
+            </a:graphic>
+          </wp:inline>
+        </w:drawing>
+      </w:r>
+    </w:p>
+    <w:p>
+      <w:pPr>
+        <w:rPr>
+          <w:lang w:val="en-US"/>
+        </w:rPr>
+      </w:pPr>
+    </w:p>
+    <w:p>
+      <w:pPr>
+        <w:rPr>
+          <w:lang w:val="en-US"/>
+        </w:rPr>
+      </w:pPr>
+      <w:r>
+        <w:rPr>
+          <w:lang w:val="en-US"/>
+        </w:rPr>
+        <w:drawing>
+          <wp:inline distT="0" distB="0" distL="0" distR="0" wp14:anchorId="3116C74F" wp14:editId="49811DE3">
+            <wp:extent cx="5731510" cy="3568700"/>
+            <wp:effectExtent l="0" t="0" r="2540" b="0"/>
+            <wp:docPr id="7" name="Picture 7"/>
+            <wp:cNvGraphicFramePr>
+              <a:graphicFrameLocks xmlns:a="http://schemas.openxmlformats.org/drawingml/2006/main" noChangeAspect="1"/>
+            </wp:cNvGraphicFramePr>
+            <a:graphic xmlns:a="http://schemas.openxmlformats.org/drawingml/2006/main">
+              <a:graphicData uri="http://schemas.openxmlformats.org/drawingml/2006/picture">
+                <pic:pic xmlns:pic="http://schemas.openxmlformats.org/drawingml/2006/picture">
+                  <pic:nvPicPr>
+                    <pic:cNvPr id="1" name=""/>
+                    <pic:cNvPicPr/>
+                  </pic:nvPicPr>
+                  <pic:blipFill>
+                    <a:blip r:embed="rId10"/>
+                    <a:stretch>
+                      <a:fillRect/>
+                    </a:stretch>
+                  </pic:blipFill>
+                  <pic:spPr>
+                    <a:xfrm>
+                      <a:off x="0" y="0"/>
+                      <a:ext cx="5731510" cy="3568700"/>
+                    </a:xfrm>
+                    <a:prstGeom prst="rect">
+                      <a:avLst/>
+                    </a:prstGeom>
+                  </pic:spPr>
+                </pic:pic>
+              </a:graphicData>
+            </a:graphic>
+          </wp:inline>
+        </w:drawing>
+      </w:r>
+    </w:p>
+    <w:p>
+      <w:pPr>
+        <w:rPr>
+          <w:lang w:val="en-US"/>
+        </w:rPr>
+      </w:pPr>
+      <w:r>
+        <w:rPr>
+          <w:lang w:val="en-US"/>
+        </w:rPr>
+        <w:lastRenderedPageBreak/>
+        <w:drawing>
+          <wp:inline distT="0" distB="0" distL="0" distR="0" wp14:anchorId="6AF08997" wp14:editId="3B1ED09F">
+            <wp:extent cx="5731510" cy="2886710"/>
+            <wp:effectExtent l="0" t="0" r="2540" b="8890"/>
+            <wp:docPr id="8" name="Picture 8"/>
+            <wp:cNvGraphicFramePr>
+              <a:graphicFrameLocks xmlns:a="http://schemas.openxmlformats.org/drawingml/2006/main" noChangeAspect="1"/>
+            </wp:cNvGraphicFramePr>
+            <a:graphic xmlns:a="http://schemas.openxmlformats.org/drawingml/2006/main">
+              <a:graphicData uri="http://schemas.openxmlformats.org/drawingml/2006/picture">
+                <pic:pic xmlns:pic="http://schemas.openxmlformats.org/drawingml/2006/picture">
+                  <pic:nvPicPr>
+                    <pic:cNvPr id="1" name=""/>
+                    <pic:cNvPicPr/>
+                  </pic:nvPicPr>
+                  <pic:blipFill>
+                    <a:blip r:embed="rId11"/>
+                    <a:stretch>
+                      <a:fillRect/>
+                    </a:stretch>
+                  </pic:blipFill>
+                  <pic:spPr>
+                    <a:xfrm>
+                      <a:off x="0" y="0"/>
+                      <a:ext cx="5731510" cy="2886710"/>
+                    </a:xfrm>
+                    <a:prstGeom prst="rect">
+                      <a:avLst/>
+                    </a:prstGeom>
+                  </pic:spPr>
+                </pic:pic>
+              </a:graphicData>
+            </a:graphic>
+          </wp:inline>
+        </w:drawing>
+      </w:r>
+    </w:p>
+    <w:p>
+      <w:pPr>
+        <w:rPr>
+          <w:lang w:val="en-US"/>
+        </w:rPr>
+      </w:pPr>
+      <w:r>
+        <w:rPr>
+          <w:lang w:val="en-US"/>
+        </w:rPr>
+        <w:drawing>
+          <wp:inline distT="0" distB="0" distL="0" distR="0" wp14:anchorId="696F0A1B" wp14:editId="6ECFFCE7">
+            <wp:extent cx="5731510" cy="2611120"/>
+            <wp:effectExtent l="0" t="0" r="2540" b="0"/>
+            <wp:docPr id="9" name="Picture 9"/>
+            <wp:cNvGraphicFramePr>
+              <a:graphicFrameLocks xmlns:a="http://schemas.openxmlformats.org/drawingml/2006/main" noChangeAspect="1"/>
+            </wp:cNvGraphicFramePr>
+            <a:graphic xmlns:a="http://schemas.openxmlformats.org/drawingml/2006/main">
+              <a:graphicData uri="http://schemas.openxmlformats.org/drawingml/2006/picture">
+                <pic:pic xmlns:pic="http://schemas.openxmlformats.org/drawingml/2006/picture">
+                  <pic:nvPicPr>
+                    <pic:cNvPr id="1" name=""/>
+                    <pic:cNvPicPr/>
+                  </pic:nvPicPr>
+                  <pic:blipFill>
+                    <a:blip r:embed="rId12"/>
+                    <a:stretch>
+                      <a:fillRect/>
+                    </a:stretch>
+                  </pic:blipFill>
+                  <pic:spPr>
+                    <a:xfrm>
+                      <a:off x="0" y="0"/>
+                      <a:ext cx="5731510" cy="2611120"/>
+                    </a:xfrm>
+                    <a:prstGeom prst="rect">
+                      <a:avLst/>
+                    </a:prstGeom>
+                  </pic:spPr>
+                </pic:pic>
+              </a:graphicData>
+            </a:graphic>
+          </wp:inline>
+        </w:drawing>
+      </w:r>
+    </w:p>
+    <w:p>
+      <w:pPr>
+        <w:rPr>
+          <w:lang w:val="en-US"/>
+        </w:rPr>
+      </w:pPr>
+      <w:r>
+        <w:rPr>
+          <w:lang w:val="en-US"/>
+        </w:rPr>
+        <w:drawing>
+          <wp:inline distT="0" distB="0" distL="0" distR="0" wp14:anchorId="07E6858B" wp14:editId="45E7AA9A">
+            <wp:extent cx="5731510" cy="2598420"/>
+            <wp:effectExtent l="0" t="0" r="2540" b="0"/>
+            <wp:docPr id="10" name="Picture 10"/>
+            <wp:cNvGraphicFramePr>
+              <a:graphicFrameLocks xmlns:a="http://schemas.openxmlformats.org/drawingml/2006/main" noChangeAspect="1"/>
+            </wp:cNvGraphicFramePr>
+            <a:graphic xmlns:a="http://schemas.openxmlformats.org/drawingml/2006/main">
+              <a:graphicData uri="http://schemas.openxmlformats.org/drawingml/2006/picture">
+                <pic:pic xmlns:pic="http://schemas.openxmlformats.org/drawingml/2006/picture">
+                  <pic:nvPicPr>
+                    <pic:cNvPr id="1" name=""/>
+                    <pic:cNvPicPr/>
+                  </pic:nvPicPr>
+                  <pic:blipFill>
+                    <a:blip r:embed="rId13"/>
+                    <a:stretch>
+                      <a:fillRect/>
+                    </a:stretch>
+                  </pic:blipFill>
+                  <pic:spPr>
+                    <a:xfrm>
+                      <a:off x="0" y="0"/>
+                      <a:ext cx="5731510" cy="2598420"/>
+                    </a:xfrm>
+                    <a:prstGeom prst="rect">
+                      <a:avLst/>
+                    </a:prstGeom>
+                  </pic:spPr>
+                </pic:pic>
+              </a:graphicData>
+            </a:graphic>
+          </wp:inline>
+        </w:drawing>
+      </w:r>
+    </w:p>
+    <w:p>
+      <w:pPr>
+        <w:rPr>
+          <w:lang w:val="en-US"/>
+        </w:rPr>
+      </w:pPr>
+      <w:r>
+        <w:rPr>
+          <w:lang w:val="en-US"/>
+        </w:rPr>
+        <w:lastRenderedPageBreak/>
+        <w:drawing>
+          <wp:inline distT="0" distB="0" distL="0" distR="0" wp14:anchorId="676AD7BA" wp14:editId="42B2C952">
+            <wp:extent cx="5731510" cy="2710180"/>
+            <wp:effectExtent l="0" t="0" r="2540" b="0"/>
+            <wp:docPr id="11" name="Picture 11"/>
+            <wp:cNvGraphicFramePr>
+              <a:graphicFrameLocks xmlns:a="http://schemas.openxmlformats.org/drawingml/2006/main" noChangeAspect="1"/>
+            </wp:cNvGraphicFramePr>
+            <a:graphic xmlns:a="http://schemas.openxmlformats.org/drawingml/2006/main">
+              <a:graphicData uri="http://schemas.openxmlformats.org/drawingml/2006/picture">
+                <pic:pic xmlns:pic="http://schemas.openxmlformats.org/drawingml/2006/picture">
+                  <pic:nvPicPr>
+                    <pic:cNvPr id="1" name=""/>
+                    <pic:cNvPicPr/>
+                  </pic:nvPicPr>
+                  <pic:blipFill>
+                    <a:blip r:embed="rId14"/>
+                    <a:stretch>
+                      <a:fillRect/>
+                    </a:stretch>
+                  </pic:blipFill>
+                  <pic:spPr>
+                    <a:xfrm>
+                      <a:off x="0" y="0"/>
+                      <a:ext cx="5731510" cy="2710180"/>
+                    </a:xfrm>
+                    <a:prstGeom prst="rect">
+                      <a:avLst/>
+                    </a:prstGeom>
+                  </pic:spPr>
+                </pic:pic>
+              </a:graphicData>
+            </a:graphic>
+          </wp:inline>
+        </w:drawing>
+      </w:r>
+    </w:p>
+    <w:p>
+      <w:pPr>
+        <w:rPr>
+          <w:lang w:val="en-US"/>
+        </w:rPr>
+      </w:pPr>
+      <w:r>
+        <w:rPr>
+          <w:lang w:val="en-US"/>
+        </w:rPr>
+        <w:drawing>
+          <wp:inline distT="0" distB="0" distL="0" distR="0" wp14:anchorId="445923A4" wp14:editId="237F4DC9">
+            <wp:extent cx="5731510" cy="3599815"/>
+            <wp:effectExtent l="0" t="0" r="2540" b="635"/>
+            <wp:docPr id="12" name="Picture 12"/>
+            <wp:cNvGraphicFramePr>
+              <a:graphicFrameLocks xmlns:a="http://schemas.openxmlformats.org/drawingml/2006/main" noChangeAspect="1"/>
+            </wp:cNvGraphicFramePr>
+            <a:graphic xmlns:a="http://schemas.openxmlformats.org/drawingml/2006/main">
+              <a:graphicData uri="http://schemas.openxmlformats.org/drawingml/2006/picture">
+                <pic:pic xmlns:pic="http://schemas.openxmlformats.org/drawingml/2006/picture">
+                  <pic:nvPicPr>
+                    <pic:cNvPr id="1" name=""/>
+                    <pic:cNvPicPr/>
+                  </pic:nvPicPr>
+                  <pic:blipFill>
+                    <a:blip r:embed="rId15"/>
+                    <a:stretch>
+                      <a:fillRect/>
+                    </a:stretch>
+                  </pic:blipFill>
+                  <pic:spPr>
+                    <a:xfrm>
+                      <a:off x="0" y="0"/>
+                      <a:ext cx="5731510" cy="3599815"/>
+                    </a:xfrm>
+                    <a:prstGeom prst="rect">
+                      <a:avLst/>
+                    </a:prstGeom>
+                  </pic:spPr>
+                </pic:pic>
+              </a:graphicData>
+            </a:graphic>
+          </wp:inline>
+        </w:drawing>
+      </w:r>
+    </w:p>
+    <w:p>
+      <w:pPr>
+        <w:rPr>
+          <w:lang w:val="en-US"/>
+        </w:rPr>
+      </w:pPr>
+      <w:r>
+        <w:rPr>
+          <w:lang w:val="en-US"/>
+        </w:rPr>
+        <w:lastRenderedPageBreak/>
+        <w:drawing>
+          <wp:inline distT="0" distB="0" distL="0" distR="0" wp14:anchorId="1BE4C76D" wp14:editId="77C39519">
+            <wp:extent cx="5731510" cy="3054350"/>
+            <wp:effectExtent l="0" t="0" r="2540" b="0"/>
+            <wp:docPr id="13" name="Picture 13"/>
+            <wp:cNvGraphicFramePr>
+              <a:graphicFrameLocks xmlns:a="http://schemas.openxmlformats.org/drawingml/2006/main" noChangeAspect="1"/>
+            </wp:cNvGraphicFramePr>
+            <a:graphic xmlns:a="http://schemas.openxmlformats.org/drawingml/2006/main">
+              <a:graphicData uri="http://schemas.openxmlformats.org/drawingml/2006/picture">
+                <pic:pic xmlns:pic="http://schemas.openxmlformats.org/drawingml/2006/picture">
+                  <pic:nvPicPr>
+                    <pic:cNvPr id="1" name=""/>
+                    <pic:cNvPicPr/>
+                  </pic:nvPicPr>
+                  <pic:blipFill>
+                    <a:blip r:embed="rId16"/>
+                    <a:stretch>
+                      <a:fillRect/>
+                    </a:stretch>
+                  </pic:blipFill>
+                  <pic:spPr>
+                    <a:xfrm>
+                      <a:off x="0" y="0"/>
+                      <a:ext cx="5731510" cy="3054350"/>
+                    </a:xfrm>
+                    <a:prstGeom prst="rect">
+                      <a:avLst/>
+                    </a:prstGeom>
+                  </pic:spPr>
+                </pic:pic>
+              </a:graphicData>
+            </a:graphic>
+          </wp:inline>
+        </w:drawing>
+      </w:r>
+    </w:p>
+    <w:p>
+      <w:pPr>
+        <w:rPr>
+          <w:lang w:val="en-US"/>
+        </w:rPr>
+      </w:pPr>
+      <w:r>
+        <w:rPr>
+          <w:lang w:val="en-US"/>
+        </w:rPr>
+        <w:drawing>
+          <wp:inline distT="0" distB="0" distL="0" distR="0" wp14:anchorId="01768D01" wp14:editId="6285BB8B">
+            <wp:extent cx="5731510" cy="3059430"/>
+            <wp:effectExtent l="0" t="0" r="2540" b="7620"/>
+            <wp:docPr id="14" name="Picture 14"/>
+            <wp:cNvGraphicFramePr>
+              <a:graphicFrameLocks xmlns:a="http://schemas.openxmlformats.org/drawingml/2006/main" noChangeAspect="1"/>
+            </wp:cNvGraphicFramePr>
+            <a:graphic xmlns:a="http://schemas.openxmlformats.org/drawingml/2006/main">
+              <a:graphicData uri="http://schemas.openxmlformats.org/drawingml/2006/picture">
+                <pic:pic xmlns:pic="http://schemas.openxmlformats.org/drawingml/2006/picture">
+                  <pic:nvPicPr>
+                    <pic:cNvPr id="1" name=""/>
+                    <pic:cNvPicPr/>
+                  </pic:nvPicPr>
+                  <pic:blipFill>
+                    <a:blip r:embed="rId17"/>
+                    <a:stretch>
+                      <a:fillRect/>
+                    </a:stretch>
+                  </pic:blipFill>
+                  <pic:spPr>
+                    <a:xfrm>
+                      <a:off x="0" y="0"/>
+                      <a:ext cx="5731510" cy="3059430"/>
+                    </a:xfrm>
+                    <a:prstGeom prst="rect">
+                      <a:avLst/>
+                    </a:prstGeom>
+                  </pic:spPr>
+                </pic:pic>
+              </a:graphicData>
+            </a:graphic>
+          </wp:inline>
+        </w:drawing>
+      </w:r>
+    </w:p>
+    <w:p>
+      <w:pPr>
+        <w:rPr>
+          <w:lang w:val="en-US"/>
+        </w:rPr>
+      </w:pPr>
+      <w:r>
+        <w:rPr>
+          <w:lang w:val="en-US"/>
+        </w:rPr>
+        <w:drawing>
+          <wp:inline distT="0" distB="0" distL="0" distR="0" wp14:anchorId="66AFCC49" wp14:editId="191B3CE5">
+            <wp:extent cx="5731510" cy="1743075"/>
+            <wp:effectExtent l="0" t="0" r="2540" b="9525"/>
+            <wp:docPr id="15" name="Picture 15"/>
+            <wp:cNvGraphicFramePr>
+              <a:graphicFrameLocks xmlns:a="http://schemas.openxmlformats.org/drawingml/2006/main" noChangeAspect="1"/>
+            </wp:cNvGraphicFramePr>
+            <a:graphic xmlns:a="http://schemas.openxmlformats.org/drawingml/2006/main">
+              <a:graphicData uri="http://schemas.openxmlformats.org/drawingml/2006/picture">
+                <pic:pic xmlns:pic="http://schemas.openxmlformats.org/drawingml/2006/picture">
+                  <pic:nvPicPr>
+                    <pic:cNvPr id="1" name=""/>
+                    <pic:cNvPicPr/>
+                  </pic:nvPicPr>
+                  <pic:blipFill>
+                    <a:blip r:embed="rId18"/>
+                    <a:stretch>
+                      <a:fillRect/>
+                    </a:stretch>
+                  </pic:blipFill>
+                  <pic:spPr>
+                    <a:xfrm>
+                      <a:off x="0" y="0"/>
+                      <a:ext cx="5731510" cy="1743075"/>
+                    </a:xfrm>
+                    <a:prstGeom prst="rect">
+                      <a:avLst/>
+                    </a:prstGeom>
+                  </pic:spPr>
+                </pic:pic>
+              </a:graphicData>
+            </a:graphic>
+          </wp:inline>
+        </w:drawing>
+      </w:r>
+    </w:p>
+    <w:p>
+      <w:pPr>
+        <w:rPr>
+          <w:lang w:val="en-US"/>
+        </w:rPr>
+      </w:pPr>
+      <w:r>
+        <w:rPr>
+          <w:lang w:val="en-US"/>
+        </w:rPr>
+        <w:lastRenderedPageBreak/>
+        <w:drawing>
+          <wp:inline distT="0" distB="0" distL="0" distR="0" wp14:anchorId="33845557" wp14:editId="2A20978B">
+            <wp:extent cx="5731510" cy="3072130"/>
+            <wp:effectExtent l="0" t="0" r="2540" b="0"/>
+            <wp:docPr id="16" name="Picture 16"/>
+            <wp:cNvGraphicFramePr>
+              <a:graphicFrameLocks xmlns:a="http://schemas.openxmlformats.org/drawingml/2006/main" noChangeAspect="1"/>
+            </wp:cNvGraphicFramePr>
+            <a:graphic xmlns:a="http://schemas.openxmlformats.org/drawingml/2006/main">
+              <a:graphicData uri="http://schemas.openxmlformats.org/drawingml/2006/picture">
+                <pic:pic xmlns:pic="http://schemas.openxmlformats.org/drawingml/2006/picture">
+                  <pic:nvPicPr>
+                    <pic:cNvPr id="1" name=""/>
+                    <pic:cNvPicPr/>
+                  </pic:nvPicPr>
+                  <pic:blipFill>
+                    <a:blip r:embed="rId19"/>
+                    <a:stretch>
+                      <a:fillRect/>
+                    </a:stretch>
+                  </pic:blipFill>
+                  <pic:spPr>
+                    <a:xfrm>
+                      <a:off x="0" y="0"/>
+                      <a:ext cx="5731510" cy="3072130"/>
+                    </a:xfrm>
+                    <a:prstGeom prst="rect">
+                      <a:avLst/>
+                    </a:prstGeom>
+                  </pic:spPr>
+                </pic:pic>
+              </a:graphicData>
+            </a:graphic>
+          </wp:inline>
+        </w:drawing>
+      </w:r>
+    </w:p>
+    <w:p>
+      <w:pPr>
+        <w:rPr>
+          <w:lang w:val="en-US"/>
+        </w:rPr>
+      </w:pPr>
+      <w:r>
+        <w:rPr>
+          <w:lang w:val="en-US"/>
+        </w:rPr>
+        <w:drawing>
+          <wp:inline distT="0" distB="0" distL="0" distR="0" wp14:anchorId="25A85AE9" wp14:editId="2E0F4D2A">
+            <wp:extent cx="5731510" cy="2964180"/>
+            <wp:effectExtent l="0" t="0" r="2540" b="7620"/>
+            <wp:docPr id="17" name="Picture 17"/>
+            <wp:cNvGraphicFramePr>
+              <a:graphicFrameLocks xmlns:a="http://schemas.openxmlformats.org/drawingml/2006/main" noChangeAspect="1"/>
+            </wp:cNvGraphicFramePr>
+            <a:graphic xmlns:a="http://schemas.openxmlformats.org/drawingml/2006/main">
+              <a:graphicData uri="http://schemas.openxmlformats.org/drawingml/2006/picture">
+                <pic:pic xmlns:pic="http://schemas.openxmlformats.org/drawingml/2006/picture">
+                  <pic:nvPicPr>
+                    <pic:cNvPr id="1" name=""/>
+                    <pic:cNvPicPr/>
+                  </pic:nvPicPr>
+                  <pic:blipFill>
+                    <a:blip r:embed="rId20"/>
+                    <a:stretch>
+                      <a:fillRect/>
+                    </a:stretch>
+                  </pic:blipFill>
+                  <pic:spPr>
+                    <a:xfrm>
+                      <a:off x="0" y="0"/>
+                      <a:ext cx="5731510" cy="2964180"/>
+                    </a:xfrm>
+                    <a:prstGeom prst="rect">
+                      <a:avLst/>
+                    </a:prstGeom>
+                  </pic:spPr>
+                </pic:pic>
+              </a:graphicData>
+            </a:graphic>
+          </wp:inline>
+        </w:drawing>
+      </w:r>
+    </w:p>
+    <w:p>
+      <w:pPr>
+        <w:rPr>
+          <w:lang w:val="en-US"/>
+        </w:rPr>
+      </w:pPr>
+      <w:r>
+        <w:rPr>
+          <w:lang w:val="en-US"/>
+        </w:rPr>
+        <w:lastRenderedPageBreak/>
+        <w:drawing>
+          <wp:inline distT="0" distB="0" distL="0" distR="0" wp14:anchorId="2C1194EB" wp14:editId="1B187D4A">
+            <wp:extent cx="5731510" cy="3632200"/>
+            <wp:effectExtent l="0" t="0" r="2540" b="6350"/>
+            <wp:docPr id="18" name="Picture 18"/>
+            <wp:cNvGraphicFramePr>
+              <a:graphicFrameLocks xmlns:a="http://schemas.openxmlformats.org/drawingml/2006/main" noChangeAspect="1"/>
+            </wp:cNvGraphicFramePr>
+            <a:graphic xmlns:a="http://schemas.openxmlformats.org/drawingml/2006/main">
+              <a:graphicData uri="http://schemas.openxmlformats.org/drawingml/2006/picture">
+                <pic:pic xmlns:pic="http://schemas.openxmlformats.org/drawingml/2006/picture">
+                  <pic:nvPicPr>
+                    <pic:cNvPr id="1" name=""/>
+                    <pic:cNvPicPr/>
+                  </pic:nvPicPr>
+                  <pic:blipFill>
+                    <a:blip r:embed="rId21"/>
+                    <a:stretch>
+                      <a:fillRect/>
+                    </a:stretch>
+                  </pic:blipFill>
+                  <pic:spPr>
+                    <a:xfrm>
+                      <a:off x="0" y="0"/>
+                      <a:ext cx="5731510" cy="3632200"/>
                     </a:xfrm>
                     <a:prstGeom prst="rect">
                       <a:avLst/>

</xml_diff>